<commit_message>
Estudos de caso para analisar requisitos e necessidades
</commit_message>
<xml_diff>
--- a/UC1/Estudo de caso/Estudo de Caso Recolhe Já.docx
+++ b/UC1/Estudo de caso/Estudo de Caso Recolhe Já.docx
@@ -30,6 +30,8 @@
           <w:szCs w:val="24"/>
         </w:rPr>
       </w:pPr>
+      <w:bookmarkStart w:id="0" w:name="_GoBack"/>
+      <w:bookmarkEnd w:id="0"/>
     </w:p>
     <w:p>
       <w:pPr>
@@ -71,6 +73,20 @@
           <w:sz w:val="24"/>
           <w:szCs w:val="24"/>
         </w:rPr>
+        <w:t>Fernanda Costa</w:t>
+      </w:r>
+      <w:r>
+        <w:rPr>
+          <w:rFonts w:ascii="Times New Roman" w:hAnsi="Times New Roman" w:cs="Times New Roman"/>
+        </w:rPr>
+        <w:t>/</w:t>
+      </w:r>
+      <w:r>
+        <w:rPr>
+          <w:rFonts w:ascii="Times New Roman" w:hAnsi="Times New Roman" w:cs="Times New Roman"/>
+          <w:sz w:val="24"/>
+          <w:szCs w:val="24"/>
+        </w:rPr>
         <w:t>Ecoponto Urbano</w:t>
       </w:r>
     </w:p>
@@ -105,15 +121,7 @@
           <w:sz w:val="24"/>
           <w:szCs w:val="24"/>
         </w:rPr>
-        <w:t>P</w:t>
-      </w:r>
-      <w:r>
-        <w:rPr>
-          <w:rFonts w:ascii="Times New Roman" w:hAnsi="Times New Roman" w:cs="Times New Roman"/>
-          <w:sz w:val="24"/>
-          <w:szCs w:val="24"/>
-        </w:rPr>
-        <w:t>essoas interessadas em descartar corretamente o óleo a pontos de coleta parceiros da cidade.</w:t>
+        <w:t>Pessoas interessadas em descartar corretamente o óleo a pontos de coleta parceiros da cidade.</w:t>
       </w:r>
     </w:p>
     <w:p>
@@ -1511,25 +1519,7 @@
           <w:szCs w:val="24"/>
         </w:rPr>
         <w:lastRenderedPageBreak/>
-        <w:t xml:space="preserve">Requisitos </w:t>
-      </w:r>
-      <w:r>
-        <w:rPr>
-          <w:rFonts w:ascii="Times New Roman" w:hAnsi="Times New Roman" w:cs="Times New Roman"/>
-          <w:b/>
-          <w:sz w:val="40"/>
-          <w:szCs w:val="24"/>
-        </w:rPr>
-        <w:t>Não F</w:t>
-      </w:r>
-      <w:r>
-        <w:rPr>
-          <w:rFonts w:ascii="Times New Roman" w:hAnsi="Times New Roman" w:cs="Times New Roman"/>
-          <w:b/>
-          <w:sz w:val="40"/>
-          <w:szCs w:val="24"/>
-        </w:rPr>
-        <w:t>uncionais</w:t>
+        <w:t>Requisitos Não Funcionais</w:t>
       </w:r>
     </w:p>
     <w:tbl>
@@ -1596,27 +1586,7 @@
                 <w:szCs w:val="24"/>
                 <w:lang w:eastAsia="pt-BR"/>
               </w:rPr>
-              <w:t xml:space="preserve">Requisito </w:t>
-            </w:r>
-            <w:r>
-              <w:rPr>
-                <w:rFonts w:ascii="Times New Roman" w:eastAsia="Times New Roman" w:hAnsi="Times New Roman" w:cs="Times New Roman"/>
-                <w:b/>
-                <w:sz w:val="24"/>
-                <w:szCs w:val="24"/>
-                <w:lang w:eastAsia="pt-BR"/>
-              </w:rPr>
-              <w:t xml:space="preserve">Não </w:t>
-            </w:r>
-            <w:r>
-              <w:rPr>
-                <w:rFonts w:ascii="Times New Roman" w:eastAsia="Times New Roman" w:hAnsi="Times New Roman" w:cs="Times New Roman"/>
-                <w:b/>
-                <w:sz w:val="24"/>
-                <w:szCs w:val="24"/>
-                <w:lang w:eastAsia="pt-BR"/>
-              </w:rPr>
-              <w:t>Funcional</w:t>
+              <w:t>Requisito Não Funcional</w:t>
             </w:r>
           </w:p>
         </w:tc>
@@ -1768,16 +1738,7 @@
                 <w:szCs w:val="24"/>
                 <w:lang w:eastAsia="pt-BR"/>
               </w:rPr>
-              <w:t>0</w:t>
-            </w:r>
-            <w:r>
-              <w:rPr>
-                <w:rFonts w:ascii="Times New Roman" w:eastAsia="Times New Roman" w:hAnsi="Times New Roman" w:cs="Times New Roman"/>
-                <w:sz w:val="24"/>
-                <w:szCs w:val="24"/>
-                <w:lang w:eastAsia="pt-BR"/>
-              </w:rPr>
-              <w:t>2</w:t>
+              <w:t>02</w:t>
             </w:r>
           </w:p>
         </w:tc>
@@ -1873,16 +1834,7 @@
                 <w:szCs w:val="24"/>
                 <w:lang w:eastAsia="pt-BR"/>
               </w:rPr>
-              <w:t>0</w:t>
-            </w:r>
-            <w:r>
-              <w:rPr>
-                <w:rFonts w:ascii="Times New Roman" w:eastAsia="Times New Roman" w:hAnsi="Times New Roman" w:cs="Times New Roman"/>
-                <w:sz w:val="24"/>
-                <w:szCs w:val="24"/>
-                <w:lang w:eastAsia="pt-BR"/>
-              </w:rPr>
-              <w:t>3</w:t>
+              <w:t>03</w:t>
             </w:r>
           </w:p>
         </w:tc>
@@ -1978,16 +1930,7 @@
                 <w:szCs w:val="24"/>
                 <w:lang w:eastAsia="pt-BR"/>
               </w:rPr>
-              <w:t>0</w:t>
-            </w:r>
-            <w:r>
-              <w:rPr>
-                <w:rFonts w:ascii="Times New Roman" w:eastAsia="Times New Roman" w:hAnsi="Times New Roman" w:cs="Times New Roman"/>
-                <w:sz w:val="24"/>
-                <w:szCs w:val="24"/>
-                <w:lang w:eastAsia="pt-BR"/>
-              </w:rPr>
-              <w:t>4</w:t>
+              <w:t>04</w:t>
             </w:r>
           </w:p>
         </w:tc>
@@ -2041,8 +1984,6 @@
             </w:r>
           </w:p>
         </w:tc>
-        <w:bookmarkStart w:id="0" w:name="_GoBack"/>
-        <w:bookmarkEnd w:id="0"/>
       </w:tr>
       <w:tr>
         <w:tc>
@@ -2085,16 +2026,7 @@
                 <w:szCs w:val="24"/>
                 <w:lang w:eastAsia="pt-BR"/>
               </w:rPr>
-              <w:t>0</w:t>
-            </w:r>
-            <w:r>
-              <w:rPr>
-                <w:rFonts w:ascii="Times New Roman" w:eastAsia="Times New Roman" w:hAnsi="Times New Roman" w:cs="Times New Roman"/>
-                <w:sz w:val="24"/>
-                <w:szCs w:val="24"/>
-                <w:lang w:eastAsia="pt-BR"/>
-              </w:rPr>
-              <w:t>5</w:t>
+              <w:t>05</w:t>
             </w:r>
           </w:p>
         </w:tc>
@@ -2334,15 +2266,6 @@
   </w:abstractNum>
   <w:num w:numId="1">
     <w:abstractNumId w:val="0"/>
-    <w:lvlOverride w:ilvl="0"/>
-    <w:lvlOverride w:ilvl="1"/>
-    <w:lvlOverride w:ilvl="2"/>
-    <w:lvlOverride w:ilvl="3"/>
-    <w:lvlOverride w:ilvl="4"/>
-    <w:lvlOverride w:ilvl="5"/>
-    <w:lvlOverride w:ilvl="6"/>
-    <w:lvlOverride w:ilvl="7"/>
-    <w:lvlOverride w:ilvl="8"/>
   </w:num>
 </w:numbering>
 </file>
@@ -3090,6 +3013,15 @@
 </file>
 
 <file path=customXml/item1.xml><?xml version="1.0" encoding="utf-8"?>
+<?mso-contentType ?>
+<FormTemplates xmlns="http://schemas.microsoft.com/sharepoint/v3/contenttype/forms">
+  <Display>DocumentLibraryForm</Display>
+  <Edit>DocumentLibraryForm</Edit>
+  <New>DocumentLibraryForm</New>
+</FormTemplates>
+</file>
+
+<file path=customXml/item2.xml><?xml version="1.0" encoding="utf-8"?>
 <ct:contentTypeSchema xmlns:ct="http://schemas.microsoft.com/office/2006/metadata/contentType" xmlns:ma="http://schemas.microsoft.com/office/2006/metadata/properties/metaAttributes" ct:_="" ma:_="" ma:contentTypeName="Documento" ma:contentTypeID="0x01010032BAD69948B9D846ACE6D72EBFA8C2BA" ma:contentTypeVersion="10" ma:contentTypeDescription="Crie um novo documento." ma:contentTypeScope="" ma:versionID="f3f1e77c7dafdb1addf9547118110ac9">
   <xsd:schema xmlns:xsd="http://www.w3.org/2001/XMLSchema" xmlns:xs="http://www.w3.org/2001/XMLSchema" xmlns:p="http://schemas.microsoft.com/office/2006/metadata/properties" xmlns:ns3="507c2274-0965-48ca-bf83-0b1d92951540" targetNamespace="http://schemas.microsoft.com/office/2006/metadata/properties" ma:root="true" ma:fieldsID="870ae7e03c96994006680faef8372995" ns3:_="">
     <xsd:import namespace="507c2274-0965-48ca-bf83-0b1d92951540"/>
@@ -3271,15 +3203,6 @@
 </ct:contentTypeSchema>
 </file>
 
-<file path=customXml/item2.xml><?xml version="1.0" encoding="utf-8"?>
-<?mso-contentType ?>
-<FormTemplates xmlns="http://schemas.microsoft.com/sharepoint/v3/contenttype/forms">
-  <Display>DocumentLibraryForm</Display>
-  <Edit>DocumentLibraryForm</Edit>
-  <New>DocumentLibraryForm</New>
-</FormTemplates>
-</file>
-
 <file path=customXml/item3.xml><?xml version="1.0" encoding="utf-8"?>
 <p:properties xmlns:p="http://schemas.microsoft.com/office/2006/metadata/properties" xmlns:xsi="http://www.w3.org/2001/XMLSchema-instance" xmlns:pc="http://schemas.microsoft.com/office/infopath/2007/PartnerControls">
   <documentManagement>
@@ -3289,6 +3212,14 @@
 </file>
 
 <file path=customXml/itemProps1.xml><?xml version="1.0" encoding="utf-8"?>
+<ds:datastoreItem xmlns:ds="http://schemas.openxmlformats.org/officeDocument/2006/customXml" ds:itemID="{582AC4DA-96D0-47BC-9C3E-C0EA1926A588}">
+  <ds:schemaRefs>
+    <ds:schemaRef ds:uri="http://schemas.microsoft.com/sharepoint/v3/contenttype/forms"/>
+  </ds:schemaRefs>
+</ds:datastoreItem>
+</file>
+
+<file path=customXml/itemProps2.xml><?xml version="1.0" encoding="utf-8"?>
 <ds:datastoreItem xmlns:ds="http://schemas.openxmlformats.org/officeDocument/2006/customXml" ds:itemID="{14B304B2-13D7-41EF-B85A-6C096718F215}">
   <ds:schemaRefs>
     <ds:schemaRef ds:uri="http://schemas.microsoft.com/office/2006/metadata/contentType"/>
@@ -3306,25 +3237,17 @@
 </ds:datastoreItem>
 </file>
 
-<file path=customXml/itemProps2.xml><?xml version="1.0" encoding="utf-8"?>
-<ds:datastoreItem xmlns:ds="http://schemas.openxmlformats.org/officeDocument/2006/customXml" ds:itemID="{582AC4DA-96D0-47BC-9C3E-C0EA1926A588}">
-  <ds:schemaRefs>
-    <ds:schemaRef ds:uri="http://schemas.microsoft.com/sharepoint/v3/contenttype/forms"/>
-  </ds:schemaRefs>
-</ds:datastoreItem>
-</file>
-
 <file path=customXml/itemProps3.xml><?xml version="1.0" encoding="utf-8"?>
 <ds:datastoreItem xmlns:ds="http://schemas.openxmlformats.org/officeDocument/2006/customXml" ds:itemID="{CF705BD1-F51E-4B8C-B637-9FF5E547FEDE}">
   <ds:schemaRefs>
+    <ds:schemaRef ds:uri="http://schemas.microsoft.com/office/infopath/2007/PartnerControls"/>
+    <ds:schemaRef ds:uri="http://purl.org/dc/terms/"/>
+    <ds:schemaRef ds:uri="http://purl.org/dc/elements/1.1/"/>
+    <ds:schemaRef ds:uri="http://schemas.openxmlformats.org/package/2006/metadata/core-properties"/>
     <ds:schemaRef ds:uri="http://schemas.microsoft.com/office/2006/documentManagement/types"/>
     <ds:schemaRef ds:uri="http://schemas.microsoft.com/office/2006/metadata/properties"/>
-    <ds:schemaRef ds:uri="http://purl.org/dc/terms/"/>
-    <ds:schemaRef ds:uri="http://purl.org/dc/elements/1.1/"/>
-    <ds:schemaRef ds:uri="http://schemas.microsoft.com/office/infopath/2007/PartnerControls"/>
+    <ds:schemaRef ds:uri="http://www.w3.org/XML/1998/namespace"/>
     <ds:schemaRef ds:uri="507c2274-0965-48ca-bf83-0b1d92951540"/>
-    <ds:schemaRef ds:uri="http://schemas.openxmlformats.org/package/2006/metadata/core-properties"/>
-    <ds:schemaRef ds:uri="http://www.w3.org/XML/1998/namespace"/>
     <ds:schemaRef ds:uri="http://purl.org/dc/dcmitype/"/>
   </ds:schemaRefs>
 </ds:datastoreItem>

</xml_diff>

<commit_message>
Correção estudo de caso recolhe já
</commit_message>
<xml_diff>
--- a/UC1/Estudo de caso/Estudo de Caso Recolhe Já.docx
+++ b/UC1/Estudo de caso/Estudo de Caso Recolhe Já.docx
@@ -30,8 +30,6 @@
           <w:szCs w:val="24"/>
         </w:rPr>
       </w:pPr>
-      <w:bookmarkStart w:id="0" w:name="_GoBack"/>
-      <w:bookmarkEnd w:id="0"/>
     </w:p>
     <w:p>
       <w:pPr>
@@ -325,7 +323,7 @@
                 <w:szCs w:val="24"/>
                 <w:lang w:eastAsia="pt-BR"/>
               </w:rPr>
-              <w:t>Responsividade</w:t>
+              <w:t>Compatibilidade</w:t>
             </w:r>
           </w:p>
         </w:tc>
@@ -377,7 +375,7 @@
                 <w:szCs w:val="24"/>
                 <w:lang w:eastAsia="pt-BR"/>
               </w:rPr>
-              <w:t>Segurança de dados</w:t>
+              <w:t>Login do usuário</w:t>
             </w:r>
           </w:p>
         </w:tc>
@@ -454,184 +452,7 @@
                 <w:szCs w:val="24"/>
                 <w:lang w:eastAsia="pt-BR"/>
               </w:rPr>
-              <w:t>Registrar pontos de coleta</w:t>
-            </w:r>
-          </w:p>
-        </w:tc>
-        <w:tc>
-          <w:tcPr>
-            <w:tcW w:w="2832" w:type="dxa"/>
-          </w:tcPr>
-          <w:p>
-            <w:pPr>
-              <w:spacing w:before="100" w:beforeAutospacing="1" w:after="100" w:afterAutospacing="1"/>
-              <w:rPr>
-                <w:rFonts w:ascii="Times New Roman" w:eastAsia="Times New Roman" w:hAnsi="Times New Roman" w:cs="Times New Roman"/>
-                <w:sz w:val="24"/>
-                <w:szCs w:val="24"/>
-                <w:lang w:eastAsia="pt-BR"/>
-              </w:rPr>
-            </w:pPr>
-          </w:p>
-        </w:tc>
-      </w:tr>
-      <w:tr>
-        <w:tc>
-          <w:tcPr>
-            <w:tcW w:w="2831" w:type="dxa"/>
-          </w:tcPr>
-          <w:p>
-            <w:pPr>
-              <w:spacing w:before="100" w:beforeAutospacing="1" w:after="100" w:afterAutospacing="1"/>
-              <w:rPr>
-                <w:rFonts w:ascii="Times New Roman" w:eastAsia="Times New Roman" w:hAnsi="Times New Roman" w:cs="Times New Roman"/>
-                <w:sz w:val="24"/>
-                <w:szCs w:val="24"/>
-                <w:lang w:eastAsia="pt-BR"/>
-              </w:rPr>
-            </w:pPr>
-          </w:p>
-        </w:tc>
-        <w:tc>
-          <w:tcPr>
-            <w:tcW w:w="2831" w:type="dxa"/>
-          </w:tcPr>
-          <w:p>
-            <w:pPr>
-              <w:spacing w:before="100" w:beforeAutospacing="1" w:after="100" w:afterAutospacing="1"/>
-              <w:rPr>
-                <w:rFonts w:ascii="Times New Roman" w:eastAsia="Times New Roman" w:hAnsi="Times New Roman" w:cs="Times New Roman"/>
-                <w:sz w:val="24"/>
-                <w:szCs w:val="24"/>
-                <w:lang w:eastAsia="pt-BR"/>
-              </w:rPr>
-            </w:pPr>
-            <w:r>
-              <w:rPr>
-                <w:rFonts w:ascii="Times New Roman" w:eastAsia="Times New Roman" w:hAnsi="Times New Roman" w:cs="Times New Roman"/>
-                <w:sz w:val="24"/>
-                <w:szCs w:val="24"/>
-                <w:lang w:eastAsia="pt-BR"/>
-              </w:rPr>
-              <w:t>Visualizar os pontos de coleta parceiros que estão registrados</w:t>
-            </w:r>
-          </w:p>
-        </w:tc>
-        <w:tc>
-          <w:tcPr>
-            <w:tcW w:w="2832" w:type="dxa"/>
-          </w:tcPr>
-          <w:p>
-            <w:pPr>
-              <w:spacing w:before="100" w:beforeAutospacing="1" w:after="100" w:afterAutospacing="1"/>
-              <w:rPr>
-                <w:rFonts w:ascii="Times New Roman" w:eastAsia="Times New Roman" w:hAnsi="Times New Roman" w:cs="Times New Roman"/>
-                <w:sz w:val="24"/>
-                <w:szCs w:val="24"/>
-                <w:lang w:eastAsia="pt-BR"/>
-              </w:rPr>
-            </w:pPr>
-          </w:p>
-        </w:tc>
-      </w:tr>
-      <w:tr>
-        <w:tc>
-          <w:tcPr>
-            <w:tcW w:w="2831" w:type="dxa"/>
-          </w:tcPr>
-          <w:p>
-            <w:pPr>
-              <w:spacing w:before="100" w:beforeAutospacing="1" w:after="100" w:afterAutospacing="1"/>
-              <w:rPr>
-                <w:rFonts w:ascii="Times New Roman" w:eastAsia="Times New Roman" w:hAnsi="Times New Roman" w:cs="Times New Roman"/>
-                <w:sz w:val="24"/>
-                <w:szCs w:val="24"/>
-                <w:lang w:eastAsia="pt-BR"/>
-              </w:rPr>
-            </w:pPr>
-          </w:p>
-        </w:tc>
-        <w:tc>
-          <w:tcPr>
-            <w:tcW w:w="2831" w:type="dxa"/>
-          </w:tcPr>
-          <w:p>
-            <w:pPr>
-              <w:spacing w:before="100" w:beforeAutospacing="1" w:after="100" w:afterAutospacing="1"/>
-              <w:rPr>
-                <w:rFonts w:ascii="Times New Roman" w:eastAsia="Times New Roman" w:hAnsi="Times New Roman" w:cs="Times New Roman"/>
-                <w:sz w:val="24"/>
-                <w:szCs w:val="24"/>
-                <w:lang w:eastAsia="pt-BR"/>
-              </w:rPr>
-            </w:pPr>
-            <w:r>
-              <w:rPr>
-                <w:rFonts w:ascii="Times New Roman" w:eastAsia="Times New Roman" w:hAnsi="Times New Roman" w:cs="Times New Roman"/>
-                <w:sz w:val="24"/>
-                <w:szCs w:val="24"/>
-                <w:lang w:eastAsia="pt-BR"/>
-              </w:rPr>
-              <w:t>Medição de litros descartados pelo usuário</w:t>
-            </w:r>
-          </w:p>
-        </w:tc>
-        <w:tc>
-          <w:tcPr>
-            <w:tcW w:w="2832" w:type="dxa"/>
-          </w:tcPr>
-          <w:p>
-            <w:pPr>
-              <w:spacing w:before="100" w:beforeAutospacing="1" w:after="100" w:afterAutospacing="1"/>
-              <w:rPr>
-                <w:rFonts w:ascii="Times New Roman" w:eastAsia="Times New Roman" w:hAnsi="Times New Roman" w:cs="Times New Roman"/>
-                <w:sz w:val="24"/>
-                <w:szCs w:val="24"/>
-                <w:lang w:eastAsia="pt-BR"/>
-              </w:rPr>
-            </w:pPr>
-          </w:p>
-        </w:tc>
-      </w:tr>
-      <w:tr>
-        <w:tc>
-          <w:tcPr>
-            <w:tcW w:w="2831" w:type="dxa"/>
-          </w:tcPr>
-          <w:p>
-            <w:pPr>
-              <w:spacing w:before="100" w:beforeAutospacing="1" w:after="100" w:afterAutospacing="1"/>
-              <w:rPr>
-                <w:rFonts w:ascii="Times New Roman" w:eastAsia="Times New Roman" w:hAnsi="Times New Roman" w:cs="Times New Roman"/>
-                <w:sz w:val="24"/>
-                <w:szCs w:val="24"/>
-                <w:lang w:eastAsia="pt-BR"/>
-              </w:rPr>
-            </w:pPr>
-          </w:p>
-        </w:tc>
-        <w:tc>
-          <w:tcPr>
-            <w:tcW w:w="2831" w:type="dxa"/>
-          </w:tcPr>
-          <w:p>
-            <w:pPr>
-              <w:spacing w:before="100" w:beforeAutospacing="1" w:after="100" w:afterAutospacing="1"/>
-              <w:rPr>
-                <w:rFonts w:ascii="Times New Roman" w:eastAsia="Times New Roman" w:hAnsi="Times New Roman" w:cs="Times New Roman"/>
-                <w:sz w:val="24"/>
-                <w:szCs w:val="24"/>
-                <w:lang w:eastAsia="pt-BR"/>
-              </w:rPr>
-            </w:pPr>
-            <w:r>
-              <w:rPr>
-                <w:rFonts w:ascii="Times New Roman" w:eastAsia="Times New Roman" w:hAnsi="Times New Roman" w:cs="Times New Roman"/>
-                <w:sz w:val="24"/>
-                <w:szCs w:val="24"/>
-                <w:lang w:eastAsia="pt-BR"/>
-              </w:rPr>
-              <w:t>Critérios de avaliação de recompensa</w:t>
+              <w:t>Segurança de dados</w:t>
             </w:r>
           </w:p>
         </w:tc>
@@ -753,7 +574,6 @@
           <w:sz w:val="40"/>
           <w:szCs w:val="24"/>
         </w:rPr>
-        <w:lastRenderedPageBreak/>
         <w:t>Requisitos Funcionais</w:t>
       </w:r>
     </w:p>
@@ -922,6 +742,15 @@
               </w:rPr>
               <w:t>Cadastro do usuário</w:t>
             </w:r>
+            <w:r>
+              <w:rPr>
+                <w:rFonts w:ascii="Times New Roman" w:eastAsia="Times New Roman" w:hAnsi="Times New Roman" w:cs="Times New Roman"/>
+                <w:sz w:val="24"/>
+                <w:szCs w:val="24"/>
+                <w:lang w:eastAsia="pt-BR"/>
+              </w:rPr>
+              <w:t xml:space="preserve"> geral</w:t>
+            </w:r>
           </w:p>
         </w:tc>
         <w:tc>
@@ -991,6 +820,7 @@
                 <w:szCs w:val="24"/>
                 <w:lang w:eastAsia="pt-BR"/>
               </w:rPr>
+              <w:lastRenderedPageBreak/>
               <w:t>RF</w:t>
             </w:r>
             <w:r>
@@ -1412,6 +1242,415 @@
               </w:rPr>
               <w:t>O usuário ao atingir determinada meta (que pode variar) de litros por mês recebe cupons de desconto em lojas parceiras</w:t>
             </w:r>
+          </w:p>
+        </w:tc>
+      </w:tr>
+      <w:tr>
+        <w:tc>
+          <w:tcPr>
+            <w:tcW w:w="2831" w:type="dxa"/>
+          </w:tcPr>
+          <w:p>
+            <w:pPr>
+              <w:spacing w:before="100" w:beforeAutospacing="1" w:after="100" w:afterAutospacing="1"/>
+              <w:jc w:val="center"/>
+              <w:rPr>
+                <w:rFonts w:ascii="Times New Roman" w:eastAsia="Times New Roman" w:hAnsi="Times New Roman" w:cs="Times New Roman"/>
+                <w:sz w:val="24"/>
+                <w:szCs w:val="24"/>
+                <w:lang w:eastAsia="pt-BR"/>
+              </w:rPr>
+            </w:pPr>
+            <w:r>
+              <w:rPr>
+                <w:rFonts w:ascii="Times New Roman" w:eastAsia="Times New Roman" w:hAnsi="Times New Roman" w:cs="Times New Roman"/>
+                <w:sz w:val="24"/>
+                <w:szCs w:val="24"/>
+                <w:lang w:eastAsia="pt-BR"/>
+              </w:rPr>
+              <w:t>RFO06</w:t>
+            </w:r>
+          </w:p>
+        </w:tc>
+        <w:tc>
+          <w:tcPr>
+            <w:tcW w:w="2831" w:type="dxa"/>
+          </w:tcPr>
+          <w:p>
+            <w:pPr>
+              <w:spacing w:before="100" w:beforeAutospacing="1" w:after="100" w:afterAutospacing="1"/>
+              <w:rPr>
+                <w:rFonts w:ascii="Times New Roman" w:eastAsia="Times New Roman" w:hAnsi="Times New Roman" w:cs="Times New Roman"/>
+                <w:sz w:val="24"/>
+                <w:szCs w:val="24"/>
+                <w:lang w:eastAsia="pt-BR"/>
+              </w:rPr>
+            </w:pPr>
+            <w:r>
+              <w:rPr>
+                <w:rFonts w:ascii="Times New Roman" w:eastAsia="Times New Roman" w:hAnsi="Times New Roman" w:cs="Times New Roman"/>
+                <w:sz w:val="24"/>
+                <w:szCs w:val="24"/>
+                <w:lang w:eastAsia="pt-BR"/>
+              </w:rPr>
+              <w:t xml:space="preserve">Cadastro de responsável </w:t>
+            </w:r>
+          </w:p>
+        </w:tc>
+        <w:tc>
+          <w:tcPr>
+            <w:tcW w:w="2832" w:type="dxa"/>
+          </w:tcPr>
+          <w:p>
+            <w:pPr>
+              <w:spacing w:before="100" w:beforeAutospacing="1" w:after="100" w:afterAutospacing="1"/>
+              <w:rPr>
+                <w:rFonts w:ascii="Times New Roman" w:eastAsia="Times New Roman" w:hAnsi="Times New Roman" w:cs="Times New Roman"/>
+                <w:sz w:val="24"/>
+                <w:szCs w:val="24"/>
+                <w:lang w:eastAsia="pt-BR"/>
+              </w:rPr>
+            </w:pPr>
+            <w:r>
+              <w:rPr>
+                <w:rFonts w:ascii="Times New Roman" w:eastAsia="Times New Roman" w:hAnsi="Times New Roman" w:cs="Times New Roman"/>
+                <w:sz w:val="24"/>
+                <w:szCs w:val="24"/>
+                <w:lang w:eastAsia="pt-BR"/>
+              </w:rPr>
+              <w:t>O aplicativo deve permitir que o usuário cadastre um voluntário da ONG ou funcionário do ponto parceiro com credenciais de reconhecimento</w:t>
+            </w:r>
+          </w:p>
+        </w:tc>
+      </w:tr>
+      <w:tr>
+        <w:tc>
+          <w:tcPr>
+            <w:tcW w:w="2831" w:type="dxa"/>
+          </w:tcPr>
+          <w:p>
+            <w:pPr>
+              <w:spacing w:before="100" w:beforeAutospacing="1" w:after="100" w:afterAutospacing="1"/>
+              <w:jc w:val="center"/>
+              <w:rPr>
+                <w:rFonts w:ascii="Times New Roman" w:eastAsia="Times New Roman" w:hAnsi="Times New Roman" w:cs="Times New Roman"/>
+                <w:sz w:val="24"/>
+                <w:szCs w:val="24"/>
+                <w:lang w:eastAsia="pt-BR"/>
+              </w:rPr>
+            </w:pPr>
+            <w:r>
+              <w:rPr>
+                <w:rFonts w:ascii="Times New Roman" w:eastAsia="Times New Roman" w:hAnsi="Times New Roman" w:cs="Times New Roman"/>
+                <w:sz w:val="24"/>
+                <w:szCs w:val="24"/>
+                <w:lang w:eastAsia="pt-BR"/>
+              </w:rPr>
+              <w:t>RFO07</w:t>
+            </w:r>
+          </w:p>
+        </w:tc>
+        <w:tc>
+          <w:tcPr>
+            <w:tcW w:w="2831" w:type="dxa"/>
+          </w:tcPr>
+          <w:p>
+            <w:pPr>
+              <w:spacing w:before="100" w:beforeAutospacing="1" w:after="100" w:afterAutospacing="1"/>
+              <w:rPr>
+                <w:rFonts w:ascii="Times New Roman" w:eastAsia="Times New Roman" w:hAnsi="Times New Roman" w:cs="Times New Roman"/>
+                <w:sz w:val="24"/>
+                <w:szCs w:val="24"/>
+                <w:lang w:eastAsia="pt-BR"/>
+              </w:rPr>
+            </w:pPr>
+            <w:r>
+              <w:rPr>
+                <w:rFonts w:ascii="Times New Roman" w:eastAsia="Times New Roman" w:hAnsi="Times New Roman" w:cs="Times New Roman"/>
+                <w:sz w:val="24"/>
+                <w:szCs w:val="24"/>
+                <w:lang w:eastAsia="pt-BR"/>
+              </w:rPr>
+              <w:t>Login de administrador</w:t>
+            </w:r>
+          </w:p>
+        </w:tc>
+        <w:tc>
+          <w:tcPr>
+            <w:tcW w:w="2832" w:type="dxa"/>
+          </w:tcPr>
+          <w:p>
+            <w:pPr>
+              <w:spacing w:before="100" w:beforeAutospacing="1" w:after="100" w:afterAutospacing="1"/>
+              <w:rPr>
+                <w:rFonts w:ascii="Times New Roman" w:eastAsia="Times New Roman" w:hAnsi="Times New Roman" w:cs="Times New Roman"/>
+                <w:sz w:val="24"/>
+                <w:szCs w:val="24"/>
+                <w:lang w:eastAsia="pt-BR"/>
+              </w:rPr>
+            </w:pPr>
+            <w:r>
+              <w:rPr>
+                <w:rFonts w:ascii="Times New Roman" w:eastAsia="Times New Roman" w:hAnsi="Times New Roman" w:cs="Times New Roman"/>
+                <w:sz w:val="24"/>
+                <w:szCs w:val="24"/>
+                <w:lang w:eastAsia="pt-BR"/>
+              </w:rPr>
+              <w:t>Ao acessar o aplicativo com o cadastro de voluntário ou funcionário o aplicativo deve ter outras funcionalidades</w:t>
+            </w:r>
+          </w:p>
+        </w:tc>
+      </w:tr>
+      <w:tr>
+        <w:tc>
+          <w:tcPr>
+            <w:tcW w:w="2831" w:type="dxa"/>
+          </w:tcPr>
+          <w:p>
+            <w:pPr>
+              <w:spacing w:before="100" w:beforeAutospacing="1" w:after="100" w:afterAutospacing="1"/>
+              <w:jc w:val="center"/>
+              <w:rPr>
+                <w:rFonts w:ascii="Times New Roman" w:eastAsia="Times New Roman" w:hAnsi="Times New Roman" w:cs="Times New Roman"/>
+                <w:sz w:val="24"/>
+                <w:szCs w:val="24"/>
+                <w:lang w:eastAsia="pt-BR"/>
+              </w:rPr>
+            </w:pPr>
+            <w:r>
+              <w:rPr>
+                <w:rFonts w:ascii="Times New Roman" w:eastAsia="Times New Roman" w:hAnsi="Times New Roman" w:cs="Times New Roman"/>
+                <w:sz w:val="24"/>
+                <w:szCs w:val="24"/>
+                <w:lang w:eastAsia="pt-BR"/>
+              </w:rPr>
+              <w:t>RFO08</w:t>
+            </w:r>
+          </w:p>
+        </w:tc>
+        <w:tc>
+          <w:tcPr>
+            <w:tcW w:w="2831" w:type="dxa"/>
+          </w:tcPr>
+          <w:p>
+            <w:pPr>
+              <w:spacing w:before="100" w:beforeAutospacing="1" w:after="100" w:afterAutospacing="1"/>
+              <w:rPr>
+                <w:rFonts w:ascii="Times New Roman" w:eastAsia="Times New Roman" w:hAnsi="Times New Roman" w:cs="Times New Roman"/>
+                <w:sz w:val="24"/>
+                <w:szCs w:val="24"/>
+                <w:lang w:eastAsia="pt-BR"/>
+              </w:rPr>
+            </w:pPr>
+            <w:r>
+              <w:rPr>
+                <w:rFonts w:ascii="Times New Roman" w:eastAsia="Times New Roman" w:hAnsi="Times New Roman" w:cs="Times New Roman"/>
+                <w:sz w:val="24"/>
+                <w:szCs w:val="24"/>
+                <w:lang w:eastAsia="pt-BR"/>
+              </w:rPr>
+              <w:t>Abertura e fechamento do ponto parceiro para descarte</w:t>
+            </w:r>
+          </w:p>
+        </w:tc>
+        <w:tc>
+          <w:tcPr>
+            <w:tcW w:w="2832" w:type="dxa"/>
+          </w:tcPr>
+          <w:p>
+            <w:pPr>
+              <w:spacing w:before="100" w:beforeAutospacing="1" w:after="100" w:afterAutospacing="1"/>
+              <w:rPr>
+                <w:rFonts w:ascii="Times New Roman" w:eastAsia="Times New Roman" w:hAnsi="Times New Roman" w:cs="Times New Roman"/>
+                <w:sz w:val="24"/>
+                <w:szCs w:val="24"/>
+                <w:lang w:eastAsia="pt-BR"/>
+              </w:rPr>
+            </w:pPr>
+            <w:r>
+              <w:rPr>
+                <w:rFonts w:ascii="Times New Roman" w:eastAsia="Times New Roman" w:hAnsi="Times New Roman" w:cs="Times New Roman"/>
+                <w:sz w:val="24"/>
+                <w:szCs w:val="24"/>
+                <w:lang w:eastAsia="pt-BR"/>
+              </w:rPr>
+              <w:t>O aplicativo deve permitir que o funcionário ou voluntário abra e feche o ponto de descarte para que o usuário final visualize em tempo real onde tem ponto de descarte disponível</w:t>
+            </w:r>
+          </w:p>
+        </w:tc>
+      </w:tr>
+      <w:tr>
+        <w:trPr>
+          <w:trHeight w:val="60"/>
+        </w:trPr>
+        <w:tc>
+          <w:tcPr>
+            <w:tcW w:w="2831" w:type="dxa"/>
+          </w:tcPr>
+          <w:p>
+            <w:pPr>
+              <w:spacing w:before="100" w:beforeAutospacing="1" w:after="100" w:afterAutospacing="1"/>
+              <w:jc w:val="center"/>
+              <w:rPr>
+                <w:rFonts w:ascii="Times New Roman" w:eastAsia="Times New Roman" w:hAnsi="Times New Roman" w:cs="Times New Roman"/>
+                <w:sz w:val="24"/>
+                <w:szCs w:val="24"/>
+                <w:lang w:eastAsia="pt-BR"/>
+              </w:rPr>
+            </w:pPr>
+            <w:r>
+              <w:rPr>
+                <w:rFonts w:ascii="Times New Roman" w:eastAsia="Times New Roman" w:hAnsi="Times New Roman" w:cs="Times New Roman"/>
+                <w:sz w:val="24"/>
+                <w:szCs w:val="24"/>
+                <w:lang w:eastAsia="pt-BR"/>
+              </w:rPr>
+              <w:t>RFO08</w:t>
+            </w:r>
+          </w:p>
+        </w:tc>
+        <w:tc>
+          <w:tcPr>
+            <w:tcW w:w="2831" w:type="dxa"/>
+          </w:tcPr>
+          <w:p>
+            <w:pPr>
+              <w:spacing w:before="100" w:beforeAutospacing="1" w:after="100" w:afterAutospacing="1"/>
+              <w:rPr>
+                <w:rFonts w:ascii="Times New Roman" w:eastAsia="Times New Roman" w:hAnsi="Times New Roman" w:cs="Times New Roman"/>
+                <w:sz w:val="24"/>
+                <w:szCs w:val="24"/>
+                <w:lang w:eastAsia="pt-BR"/>
+              </w:rPr>
+            </w:pPr>
+            <w:r>
+              <w:rPr>
+                <w:rFonts w:ascii="Times New Roman" w:eastAsia="Times New Roman" w:hAnsi="Times New Roman" w:cs="Times New Roman"/>
+                <w:sz w:val="24"/>
+                <w:szCs w:val="24"/>
+                <w:lang w:eastAsia="pt-BR"/>
+              </w:rPr>
+              <w:t>Pontos fechados</w:t>
+            </w:r>
+          </w:p>
+        </w:tc>
+        <w:tc>
+          <w:tcPr>
+            <w:tcW w:w="2832" w:type="dxa"/>
+          </w:tcPr>
+          <w:p>
+            <w:pPr>
+              <w:spacing w:before="100" w:beforeAutospacing="1" w:after="100" w:afterAutospacing="1"/>
+              <w:rPr>
+                <w:rFonts w:ascii="Times New Roman" w:eastAsia="Times New Roman" w:hAnsi="Times New Roman" w:cs="Times New Roman"/>
+                <w:sz w:val="24"/>
+                <w:szCs w:val="24"/>
+                <w:lang w:eastAsia="pt-BR"/>
+              </w:rPr>
+            </w:pPr>
+            <w:r>
+              <w:rPr>
+                <w:rFonts w:ascii="Times New Roman" w:eastAsia="Times New Roman" w:hAnsi="Times New Roman" w:cs="Times New Roman"/>
+                <w:sz w:val="24"/>
+                <w:szCs w:val="24"/>
+                <w:lang w:eastAsia="pt-BR"/>
+              </w:rPr>
+              <w:t xml:space="preserve">Se todos os pontos parceiros estiverem marcados como fechado no momento em que o usuário for verificar deverá aparecer uma mensagem informando e </w:t>
+            </w:r>
+            <w:r>
+              <w:rPr>
+                <w:rFonts w:ascii="Times New Roman" w:eastAsia="Times New Roman" w:hAnsi="Times New Roman" w:cs="Times New Roman"/>
+                <w:sz w:val="24"/>
+                <w:szCs w:val="24"/>
+                <w:lang w:eastAsia="pt-BR"/>
+              </w:rPr>
+              <w:lastRenderedPageBreak/>
+              <w:t>pedindo para verificar mais tarde.</w:t>
+            </w:r>
+          </w:p>
+        </w:tc>
+      </w:tr>
+      <w:tr>
+        <w:trPr>
+          <w:trHeight w:val="60"/>
+        </w:trPr>
+        <w:tc>
+          <w:tcPr>
+            <w:tcW w:w="2831" w:type="dxa"/>
+          </w:tcPr>
+          <w:p>
+            <w:pPr>
+              <w:spacing w:before="100" w:beforeAutospacing="1" w:after="100" w:afterAutospacing="1"/>
+              <w:jc w:val="center"/>
+              <w:rPr>
+                <w:rFonts w:ascii="Times New Roman" w:eastAsia="Times New Roman" w:hAnsi="Times New Roman" w:cs="Times New Roman"/>
+                <w:sz w:val="24"/>
+                <w:szCs w:val="24"/>
+                <w:lang w:eastAsia="pt-BR"/>
+              </w:rPr>
+            </w:pPr>
+            <w:r>
+              <w:rPr>
+                <w:rFonts w:ascii="Times New Roman" w:eastAsia="Times New Roman" w:hAnsi="Times New Roman" w:cs="Times New Roman"/>
+                <w:sz w:val="24"/>
+                <w:szCs w:val="24"/>
+                <w:lang w:eastAsia="pt-BR"/>
+              </w:rPr>
+              <w:lastRenderedPageBreak/>
+              <w:t>RFD09</w:t>
+            </w:r>
+          </w:p>
+        </w:tc>
+        <w:tc>
+          <w:tcPr>
+            <w:tcW w:w="2831" w:type="dxa"/>
+          </w:tcPr>
+          <w:p>
+            <w:pPr>
+              <w:spacing w:before="100" w:beforeAutospacing="1" w:after="100" w:afterAutospacing="1"/>
+              <w:rPr>
+                <w:rFonts w:ascii="Times New Roman" w:eastAsia="Times New Roman" w:hAnsi="Times New Roman" w:cs="Times New Roman"/>
+                <w:sz w:val="24"/>
+                <w:szCs w:val="24"/>
+                <w:lang w:eastAsia="pt-BR"/>
+              </w:rPr>
+            </w:pPr>
+            <w:r>
+              <w:rPr>
+                <w:rFonts w:ascii="Times New Roman" w:eastAsia="Times New Roman" w:hAnsi="Times New Roman" w:cs="Times New Roman"/>
+                <w:sz w:val="24"/>
+                <w:szCs w:val="24"/>
+                <w:lang w:eastAsia="pt-BR"/>
+              </w:rPr>
+              <w:t>Login de usuário geral</w:t>
+            </w:r>
+          </w:p>
+        </w:tc>
+        <w:tc>
+          <w:tcPr>
+            <w:tcW w:w="2832" w:type="dxa"/>
+          </w:tcPr>
+          <w:p>
+            <w:pPr>
+              <w:spacing w:before="100" w:beforeAutospacing="1" w:after="100" w:afterAutospacing="1"/>
+              <w:rPr>
+                <w:rFonts w:ascii="Times New Roman" w:eastAsia="Times New Roman" w:hAnsi="Times New Roman" w:cs="Times New Roman"/>
+                <w:sz w:val="24"/>
+                <w:szCs w:val="24"/>
+                <w:lang w:eastAsia="pt-BR"/>
+              </w:rPr>
+            </w:pPr>
+            <w:r>
+              <w:rPr>
+                <w:rFonts w:ascii="Times New Roman" w:eastAsia="Times New Roman" w:hAnsi="Times New Roman" w:cs="Times New Roman"/>
+                <w:sz w:val="24"/>
+                <w:szCs w:val="24"/>
+                <w:lang w:eastAsia="pt-BR"/>
+              </w:rPr>
+              <w:t>Aplicativo deve permitir a validação de dados do usuário para entrar no sistema. (Nome e telefone)</w:t>
+            </w:r>
+            <w:bookmarkStart w:id="0" w:name="_GoBack"/>
+            <w:bookmarkEnd w:id="0"/>
           </w:p>
         </w:tc>
       </w:tr>
@@ -1419,67 +1658,6 @@
     <w:p>
       <w:pPr>
         <w:spacing w:before="100" w:beforeAutospacing="1" w:after="100" w:afterAutospacing="1" w:line="240" w:lineRule="auto"/>
-        <w:jc w:val="center"/>
-        <w:rPr>
-          <w:rFonts w:ascii="Times New Roman" w:hAnsi="Times New Roman" w:cs="Times New Roman"/>
-          <w:b/>
-          <w:sz w:val="40"/>
-          <w:szCs w:val="24"/>
-        </w:rPr>
-      </w:pPr>
-    </w:p>
-    <w:p>
-      <w:pPr>
-        <w:spacing w:before="100" w:beforeAutospacing="1" w:after="100" w:afterAutospacing="1" w:line="240" w:lineRule="auto"/>
-        <w:jc w:val="center"/>
-        <w:rPr>
-          <w:rFonts w:ascii="Times New Roman" w:hAnsi="Times New Roman" w:cs="Times New Roman"/>
-          <w:b/>
-          <w:sz w:val="40"/>
-          <w:szCs w:val="24"/>
-        </w:rPr>
-      </w:pPr>
-    </w:p>
-    <w:p>
-      <w:pPr>
-        <w:spacing w:before="100" w:beforeAutospacing="1" w:after="100" w:afterAutospacing="1" w:line="240" w:lineRule="auto"/>
-        <w:jc w:val="center"/>
-        <w:rPr>
-          <w:rFonts w:ascii="Times New Roman" w:hAnsi="Times New Roman" w:cs="Times New Roman"/>
-          <w:b/>
-          <w:sz w:val="40"/>
-          <w:szCs w:val="24"/>
-        </w:rPr>
-      </w:pPr>
-    </w:p>
-    <w:p>
-      <w:pPr>
-        <w:spacing w:before="100" w:beforeAutospacing="1" w:after="100" w:afterAutospacing="1" w:line="240" w:lineRule="auto"/>
-        <w:jc w:val="center"/>
-        <w:rPr>
-          <w:rFonts w:ascii="Times New Roman" w:hAnsi="Times New Roman" w:cs="Times New Roman"/>
-          <w:b/>
-          <w:sz w:val="40"/>
-          <w:szCs w:val="24"/>
-        </w:rPr>
-      </w:pPr>
-    </w:p>
-    <w:p>
-      <w:pPr>
-        <w:spacing w:before="100" w:beforeAutospacing="1" w:after="100" w:afterAutospacing="1" w:line="240" w:lineRule="auto"/>
-        <w:jc w:val="center"/>
-        <w:rPr>
-          <w:rFonts w:ascii="Times New Roman" w:hAnsi="Times New Roman" w:cs="Times New Roman"/>
-          <w:b/>
-          <w:sz w:val="40"/>
-          <w:szCs w:val="24"/>
-        </w:rPr>
-      </w:pPr>
-    </w:p>
-    <w:p>
-      <w:pPr>
-        <w:spacing w:before="100" w:beforeAutospacing="1" w:after="100" w:afterAutospacing="1" w:line="240" w:lineRule="auto"/>
-        <w:jc w:val="center"/>
         <w:rPr>
           <w:rFonts w:ascii="Times New Roman" w:hAnsi="Times New Roman" w:cs="Times New Roman"/>
           <w:b/>
@@ -1518,7 +1696,6 @@
           <w:sz w:val="40"/>
           <w:szCs w:val="24"/>
         </w:rPr>
-        <w:lastRenderedPageBreak/>
         <w:t>Requisitos Não Funcionais</w:t>
       </w:r>
     </w:p>
@@ -1957,6 +2134,15 @@
               </w:rPr>
               <w:t>Disponibilidade</w:t>
             </w:r>
+            <w:r>
+              <w:rPr>
+                <w:rFonts w:ascii="Times New Roman" w:eastAsia="Times New Roman" w:hAnsi="Times New Roman" w:cs="Times New Roman"/>
+                <w:sz w:val="24"/>
+                <w:szCs w:val="24"/>
+                <w:lang w:eastAsia="pt-BR"/>
+              </w:rPr>
+              <w:t xml:space="preserve"> dos pontos</w:t>
+            </w:r>
           </w:p>
         </w:tc>
         <w:tc>
@@ -1980,7 +2166,34 @@
                 <w:szCs w:val="24"/>
                 <w:lang w:eastAsia="pt-BR"/>
               </w:rPr>
-              <w:t>O aplicativo deve ficar disponível enquanto houver um voluntário da ONG ou funcionário do ponto parceiro no ponto de descarte</w:t>
+              <w:t xml:space="preserve">O </w:t>
+            </w:r>
+            <w:r>
+              <w:rPr>
+                <w:rFonts w:ascii="Times New Roman" w:eastAsia="Times New Roman" w:hAnsi="Times New Roman" w:cs="Times New Roman"/>
+                <w:sz w:val="24"/>
+                <w:szCs w:val="24"/>
+                <w:lang w:eastAsia="pt-BR"/>
+              </w:rPr>
+              <w:t>ponto de descarte</w:t>
+            </w:r>
+            <w:r>
+              <w:rPr>
+                <w:rFonts w:ascii="Times New Roman" w:eastAsia="Times New Roman" w:hAnsi="Times New Roman" w:cs="Times New Roman"/>
+                <w:sz w:val="24"/>
+                <w:szCs w:val="24"/>
+                <w:lang w:eastAsia="pt-BR"/>
+              </w:rPr>
+              <w:t xml:space="preserve"> deve ficar disponível enquanto houver um voluntário da ONG ou funcionário do ponto parceiro </w:t>
+            </w:r>
+            <w:r>
+              <w:rPr>
+                <w:rFonts w:ascii="Times New Roman" w:eastAsia="Times New Roman" w:hAnsi="Times New Roman" w:cs="Times New Roman"/>
+                <w:sz w:val="24"/>
+                <w:szCs w:val="24"/>
+                <w:lang w:eastAsia="pt-BR"/>
+              </w:rPr>
+              <w:t>presente</w:t>
             </w:r>
           </w:p>
         </w:tc>
@@ -2081,19 +2294,85 @@
           </w:p>
         </w:tc>
       </w:tr>
+      <w:tr>
+        <w:tc>
+          <w:tcPr>
+            <w:tcW w:w="2831" w:type="dxa"/>
+          </w:tcPr>
+          <w:p>
+            <w:pPr>
+              <w:spacing w:before="100" w:beforeAutospacing="1" w:after="100" w:afterAutospacing="1"/>
+              <w:jc w:val="center"/>
+              <w:rPr>
+                <w:rFonts w:ascii="Times New Roman" w:eastAsia="Times New Roman" w:hAnsi="Times New Roman" w:cs="Times New Roman"/>
+                <w:sz w:val="24"/>
+                <w:szCs w:val="24"/>
+                <w:lang w:eastAsia="pt-BR"/>
+              </w:rPr>
+            </w:pPr>
+            <w:r>
+              <w:rPr>
+                <w:rFonts w:ascii="Times New Roman" w:eastAsia="Times New Roman" w:hAnsi="Times New Roman" w:cs="Times New Roman"/>
+                <w:sz w:val="24"/>
+                <w:szCs w:val="24"/>
+                <w:lang w:eastAsia="pt-BR"/>
+              </w:rPr>
+              <w:t>RNFO06</w:t>
+            </w:r>
+          </w:p>
+        </w:tc>
+        <w:tc>
+          <w:tcPr>
+            <w:tcW w:w="2831" w:type="dxa"/>
+          </w:tcPr>
+          <w:p>
+            <w:pPr>
+              <w:spacing w:before="100" w:beforeAutospacing="1" w:after="100" w:afterAutospacing="1"/>
+              <w:rPr>
+                <w:rFonts w:ascii="Times New Roman" w:eastAsia="Times New Roman" w:hAnsi="Times New Roman" w:cs="Times New Roman"/>
+                <w:sz w:val="24"/>
+                <w:szCs w:val="24"/>
+                <w:lang w:eastAsia="pt-BR"/>
+              </w:rPr>
+            </w:pPr>
+            <w:r>
+              <w:rPr>
+                <w:rFonts w:ascii="Times New Roman" w:eastAsia="Times New Roman" w:hAnsi="Times New Roman" w:cs="Times New Roman"/>
+                <w:sz w:val="24"/>
+                <w:szCs w:val="24"/>
+                <w:lang w:eastAsia="pt-BR"/>
+              </w:rPr>
+              <w:t>Disponibilidade do aplicativo</w:t>
+            </w:r>
+          </w:p>
+        </w:tc>
+        <w:tc>
+          <w:tcPr>
+            <w:tcW w:w="2832" w:type="dxa"/>
+          </w:tcPr>
+          <w:p>
+            <w:pPr>
+              <w:spacing w:before="100" w:beforeAutospacing="1" w:after="100" w:afterAutospacing="1"/>
+              <w:rPr>
+                <w:rFonts w:ascii="Times New Roman" w:eastAsia="Times New Roman" w:hAnsi="Times New Roman" w:cs="Times New Roman"/>
+                <w:sz w:val="24"/>
+                <w:szCs w:val="24"/>
+                <w:lang w:eastAsia="pt-BR"/>
+              </w:rPr>
+            </w:pPr>
+            <w:r>
+              <w:rPr>
+                <w:rFonts w:ascii="Times New Roman" w:eastAsia="Times New Roman" w:hAnsi="Times New Roman" w:cs="Times New Roman"/>
+                <w:sz w:val="24"/>
+                <w:szCs w:val="24"/>
+                <w:lang w:eastAsia="pt-BR"/>
+              </w:rPr>
+              <w:t>O aplicativo deve estar disponível enquanto estiver pelo menos 1 ponto parceira marcado como aberto para descarte</w:t>
+            </w:r>
+          </w:p>
+        </w:tc>
+      </w:tr>
     </w:tbl>
-    <w:p>
-      <w:pPr>
-        <w:spacing w:before="100" w:beforeAutospacing="1" w:after="100" w:afterAutospacing="1" w:line="240" w:lineRule="auto"/>
-        <w:rPr>
-          <w:rFonts w:ascii="Times New Roman" w:eastAsia="Times New Roman" w:hAnsi="Times New Roman" w:cs="Times New Roman"/>
-          <w:b/>
-          <w:sz w:val="24"/>
-          <w:szCs w:val="24"/>
-          <w:lang w:eastAsia="pt-BR"/>
-        </w:rPr>
-      </w:pPr>
-    </w:p>
     <w:p>
       <w:pPr>
         <w:rPr>
@@ -3240,15 +3519,15 @@
 <file path=customXml/itemProps3.xml><?xml version="1.0" encoding="utf-8"?>
 <ds:datastoreItem xmlns:ds="http://schemas.openxmlformats.org/officeDocument/2006/customXml" ds:itemID="{CF705BD1-F51E-4B8C-B637-9FF5E547FEDE}">
   <ds:schemaRefs>
+    <ds:schemaRef ds:uri="http://purl.org/dc/dcmitype/"/>
+    <ds:schemaRef ds:uri="http://www.w3.org/XML/1998/namespace"/>
+    <ds:schemaRef ds:uri="http://schemas.openxmlformats.org/package/2006/metadata/core-properties"/>
     <ds:schemaRef ds:uri="http://schemas.microsoft.com/office/infopath/2007/PartnerControls"/>
     <ds:schemaRef ds:uri="http://purl.org/dc/terms/"/>
+    <ds:schemaRef ds:uri="http://schemas.microsoft.com/office/2006/documentManagement/types"/>
+    <ds:schemaRef ds:uri="507c2274-0965-48ca-bf83-0b1d92951540"/>
+    <ds:schemaRef ds:uri="http://schemas.microsoft.com/office/2006/metadata/properties"/>
     <ds:schemaRef ds:uri="http://purl.org/dc/elements/1.1/"/>
-    <ds:schemaRef ds:uri="http://schemas.openxmlformats.org/package/2006/metadata/core-properties"/>
-    <ds:schemaRef ds:uri="http://schemas.microsoft.com/office/2006/documentManagement/types"/>
-    <ds:schemaRef ds:uri="http://schemas.microsoft.com/office/2006/metadata/properties"/>
-    <ds:schemaRef ds:uri="http://www.w3.org/XML/1998/namespace"/>
-    <ds:schemaRef ds:uri="507c2274-0965-48ca-bf83-0b1d92951540"/>
-    <ds:schemaRef ds:uri="http://purl.org/dc/dcmitype/"/>
   </ds:schemaRefs>
 </ds:datastoreItem>
 </file>
</xml_diff>